<commit_message>
Added Repository Screenshot of the repository. Would not show the repository until I added some files to it.
</commit_message>
<xml_diff>
--- a/Homework/0/hwBradshaw.docx
+++ b/Homework/0/hwBradshaw.docx
@@ -8,7 +8,6 @@
           <w:vertAlign w:val="subscript"/>
         </w:rPr>
       </w:pPr>
-      <w:bookmarkStart w:id="0" w:name="_GoBack"/>
       <w:r>
         <w:rPr>
           <w:noProof/>
@@ -128,6 +127,64 @@
           </wp:inline>
         </w:drawing>
       </w:r>
+      <w:r>
+        <w:rPr>
+          <w:noProof/>
+          <w:vertAlign w:val="subscript"/>
+        </w:rPr>
+        <w:drawing>
+          <wp:inline distT="0" distB="0" distL="0" distR="0" wp14:anchorId="37622BF0" wp14:editId="0C26377E">
+            <wp:extent cx="3124200" cy="2101850"/>
+            <wp:effectExtent l="0" t="0" r="0" b="6350"/>
+            <wp:docPr id="4" name="Picture 4" descr="../../../../../../../Desktop/Screen%20Shot%202017-01-29%20at%2012"/>
+            <wp:cNvGraphicFramePr>
+              <a:graphicFrameLocks xmlns:a="http://schemas.openxmlformats.org/drawingml/2006/main" noChangeAspect="1"/>
+            </wp:cNvGraphicFramePr>
+            <a:graphic xmlns:a="http://schemas.openxmlformats.org/drawingml/2006/main">
+              <a:graphicData uri="http://schemas.openxmlformats.org/drawingml/2006/picture">
+                <pic:pic xmlns:pic="http://schemas.openxmlformats.org/drawingml/2006/picture">
+                  <pic:nvPicPr>
+                    <pic:cNvPr id="0" name="Picture 1" descr="../../../../../../../Desktop/Screen%20Shot%202017-01-29%20at%2012"/>
+                    <pic:cNvPicPr>
+                      <a:picLocks noChangeAspect="1" noChangeArrowheads="1"/>
+                    </pic:cNvPicPr>
+                  </pic:nvPicPr>
+                  <pic:blipFill rotWithShape="1">
+                    <a:blip r:embed="rId6">
+                      <a:extLst>
+                        <a:ext uri="{28A0092B-C50C-407E-A947-70E740481C1C}">
+                          <a14:useLocalDpi xmlns:a14="http://schemas.microsoft.com/office/drawing/2010/main" val="0"/>
+                        </a:ext>
+                      </a:extLst>
+                    </a:blip>
+                    <a:srcRect l="23448" r="23876" b="37072"/>
+                    <a:stretch/>
+                  </pic:blipFill>
+                  <pic:spPr bwMode="auto">
+                    <a:xfrm>
+                      <a:off x="0" y="0"/>
+                      <a:ext cx="3124200" cy="2101850"/>
+                    </a:xfrm>
+                    <a:prstGeom prst="rect">
+                      <a:avLst/>
+                    </a:prstGeom>
+                    <a:noFill/>
+                    <a:ln>
+                      <a:noFill/>
+                    </a:ln>
+                    <a:extLst>
+                      <a:ext uri="{53640926-AAD7-44D8-BBD7-CCE9431645EC}">
+                        <a14:shadowObscured xmlns:a14="http://schemas.microsoft.com/office/drawing/2010/main"/>
+                      </a:ext>
+                    </a:extLst>
+                  </pic:spPr>
+                </pic:pic>
+              </a:graphicData>
+            </a:graphic>
+          </wp:inline>
+        </w:drawing>
+      </w:r>
+      <w:bookmarkStart w:id="0" w:name="_GoBack"/>
       <w:bookmarkEnd w:id="0"/>
       <w:r>
         <w:rPr>
@@ -152,7 +209,7 @@
                     </pic:cNvPicPr>
                   </pic:nvPicPr>
                   <pic:blipFill>
-                    <a:blip r:embed="rId6">
+                    <a:blip r:embed="rId7">
                       <a:extLst>
                         <a:ext uri="{28A0092B-C50C-407E-A947-70E740481C1C}">
                           <a14:useLocalDpi xmlns:a14="http://schemas.microsoft.com/office/drawing/2010/main" val="0"/>

</xml_diff>